<commit_message>
add rippleui y react-router
</commit_message>
<xml_diff>
--- a/public/template.docx
+++ b/public/template.docx
@@ -369,7 +369,10 @@
               <w:rPr>
                 <w:noProof/>
               </w:rPr>
-              <w:t>{fnest}</w:t>
+              <w:t>{</w:t>
+            </w:r>
+            <w:r>
+              <w:t>fntest}</w:t>
             </w:r>
             <w:r>
               <w:rPr>
@@ -2510,7 +2513,24 @@
               <w:rPr>
                 <w:noProof/>
               </w:rPr>
-              <w:t>{Profesionpro}</w:t>
+              <w:t>{</w:t>
+            </w:r>
+            <w:proofErr w:type="spellStart"/>
+            <w:r>
+              <w:t>P</w:t>
+            </w:r>
+            <w:r>
+              <w:rPr>
+                <w:noProof/>
+              </w:rPr>
+              <w:t>rofesionpro</w:t>
+            </w:r>
+            <w:proofErr w:type="spellEnd"/>
+            <w:r>
+              <w:rPr>
+                <w:noProof/>
+              </w:rPr>
+              <w:t>}</w:t>
             </w:r>
             <w:r>
               <w:rPr>
@@ -2597,8 +2617,19 @@
               <w:rPr>
                 <w:noProof/>
               </w:rPr>
-              <w:t>{Cargopro</w:t>
-            </w:r>
+              <w:t>{</w:t>
+            </w:r>
+            <w:proofErr w:type="spellStart"/>
+            <w:r>
+              <w:t>C</w:t>
+            </w:r>
+            <w:r>
+              <w:rPr>
+                <w:noProof/>
+              </w:rPr>
+              <w:t>argopro</w:t>
+            </w:r>
+            <w:proofErr w:type="spellEnd"/>
             <w:r>
               <w:t>}</w:t>
             </w:r>

</xml_diff>

<commit_message>
Template de TEA y configuración del proyecto.
</commit_message>
<xml_diff>
--- a/public/template.docx
+++ b/public/template.docx
@@ -50,7 +50,6 @@
         </w:rPr>
         <w:t>debe considerar la información del progreso del alumno/</w:t>
       </w:r>
-      <w:proofErr w:type="gramStart"/>
       <w:r>
         <w:rPr>
           <w:rFonts w:ascii="Arial Narrow" w:hAnsi="Arial Narrow"/>
@@ -58,17 +57,7 @@
           <w:sz w:val="18"/>
           <w:szCs w:val="18"/>
         </w:rPr>
-        <w:t>a  recogida</w:t>
-      </w:r>
-      <w:proofErr w:type="gramEnd"/>
-      <w:r>
-        <w:rPr>
-          <w:rFonts w:ascii="Arial Narrow" w:hAnsi="Arial Narrow"/>
-          <w:i/>
-          <w:sz w:val="18"/>
-          <w:szCs w:val="18"/>
-        </w:rPr>
-        <w:t xml:space="preserve"> en el proceso de re</w:t>
+        <w:t>a  recogida en el proceso de re</w:t>
       </w:r>
       <w:r>
         <w:rPr>
@@ -372,6 +361,9 @@
               <w:t>{</w:t>
             </w:r>
             <w:r>
+              <w:rPr>
+                <w:noProof/>
+              </w:rPr>
               <w:t>fntest}</w:t>
             </w:r>
             <w:r>
@@ -1029,7 +1021,6 @@
                 <w:szCs w:val="16"/>
               </w:rPr>
             </w:pPr>
-            <w:proofErr w:type="gramStart"/>
             <w:r>
               <w:rPr>
                 <w:rFonts w:ascii="Arial Narrow" w:hAnsi="Arial Narrow"/>
@@ -1039,7 +1030,6 @@
               </w:rPr>
               <w:t>Vía  comunicación</w:t>
             </w:r>
-            <w:proofErr w:type="gramEnd"/>
             <w:r>
               <w:rPr>
                 <w:rFonts w:ascii="Arial Narrow" w:hAnsi="Arial Narrow"/>
@@ -1151,48 +1141,21 @@
             </w:r>
             <w:r>
               <w:rPr>
-                <w:rFonts w:ascii="Arial Narrow" w:hAnsi="Arial Narrow" w:cs="Arial"/>
-                <w:noProof/>
-                <w:sz w:val="18"/>
-                <w:szCs w:val="18"/>
-              </w:rPr>
-              <w:t> </w:t>
-            </w:r>
-            <w:r>
-              <w:rPr>
-                <w:rFonts w:ascii="Arial Narrow" w:hAnsi="Arial Narrow" w:cs="Arial"/>
-                <w:noProof/>
-                <w:sz w:val="18"/>
-                <w:szCs w:val="18"/>
-              </w:rPr>
-              <w:t> </w:t>
-            </w:r>
-            <w:r>
-              <w:rPr>
-                <w:rFonts w:ascii="Arial Narrow" w:hAnsi="Arial Narrow" w:cs="Arial"/>
-                <w:noProof/>
-                <w:sz w:val="18"/>
-                <w:szCs w:val="18"/>
-              </w:rPr>
-              <w:t> </w:t>
-            </w:r>
-            <w:r>
-              <w:rPr>
-                <w:rFonts w:ascii="Arial Narrow" w:hAnsi="Arial Narrow" w:cs="Arial"/>
-                <w:noProof/>
-                <w:sz w:val="18"/>
-                <w:szCs w:val="18"/>
-              </w:rPr>
-              <w:t> </w:t>
-            </w:r>
-            <w:r>
-              <w:rPr>
-                <w:rFonts w:ascii="Arial Narrow" w:hAnsi="Arial Narrow" w:cs="Arial"/>
-                <w:noProof/>
-                <w:sz w:val="18"/>
-                <w:szCs w:val="18"/>
-              </w:rPr>
-              <w:t> </w:t>
+                <w:noProof/>
+              </w:rPr>
+              <w:t>{</w:t>
+            </w:r>
+            <w:r>
+              <w:rPr>
+                <w:noProof/>
+              </w:rPr>
+              <w:t>OTRAOE</w:t>
+            </w:r>
+            <w:r>
+              <w:rPr>
+                <w:noProof/>
+              </w:rPr>
+              <w:t>}</w:t>
             </w:r>
             <w:r>
               <w:rPr>
@@ -1541,48 +1504,21 @@
             </w:r>
             <w:r>
               <w:rPr>
-                <w:rFonts w:ascii="Arial Narrow" w:hAnsi="Arial Narrow"/>
-                <w:noProof/>
-                <w:sz w:val="16"/>
-                <w:szCs w:val="16"/>
-              </w:rPr>
-              <w:t> </w:t>
-            </w:r>
-            <w:r>
-              <w:rPr>
-                <w:rFonts w:ascii="Arial Narrow" w:hAnsi="Arial Narrow"/>
-                <w:noProof/>
-                <w:sz w:val="16"/>
-                <w:szCs w:val="16"/>
-              </w:rPr>
-              <w:t> </w:t>
-            </w:r>
-            <w:r>
-              <w:rPr>
-                <w:rFonts w:ascii="Arial Narrow" w:hAnsi="Arial Narrow"/>
-                <w:noProof/>
-                <w:sz w:val="16"/>
-                <w:szCs w:val="16"/>
-              </w:rPr>
-              <w:t> </w:t>
-            </w:r>
-            <w:r>
-              <w:rPr>
-                <w:rFonts w:ascii="Arial Narrow" w:hAnsi="Arial Narrow"/>
-                <w:noProof/>
-                <w:sz w:val="16"/>
-                <w:szCs w:val="16"/>
-              </w:rPr>
-              <w:t> </w:t>
-            </w:r>
-            <w:r>
-              <w:rPr>
-                <w:rFonts w:ascii="Arial Narrow" w:hAnsi="Arial Narrow"/>
-                <w:noProof/>
-                <w:sz w:val="16"/>
-                <w:szCs w:val="16"/>
-              </w:rPr>
-              <w:t> </w:t>
+                <w:noProof/>
+              </w:rPr>
+              <w:t>{</w:t>
+            </w:r>
+            <w:r>
+              <w:rPr>
+                <w:noProof/>
+              </w:rPr>
+              <w:t>VOTRA</w:t>
+            </w:r>
+            <w:r>
+              <w:rPr>
+                <w:noProof/>
+              </w:rPr>
+              <w:t>}</w:t>
             </w:r>
             <w:r>
               <w:rPr>
@@ -2006,25 +1942,7 @@
                 <w:sz w:val="16"/>
                 <w:szCs w:val="16"/>
               </w:rPr>
-              <w:t xml:space="preserve">Nombre y firma </w:t>
-            </w:r>
-            <w:proofErr w:type="gramStart"/>
-            <w:r>
-              <w:rPr>
-                <w:rFonts w:ascii="Arial Narrow" w:hAnsi="Arial Narrow"/>
-                <w:sz w:val="16"/>
-                <w:szCs w:val="16"/>
-              </w:rPr>
-              <w:t>Director</w:t>
-            </w:r>
-            <w:proofErr w:type="gramEnd"/>
-            <w:r>
-              <w:rPr>
-                <w:rFonts w:ascii="Arial Narrow" w:hAnsi="Arial Narrow"/>
-                <w:sz w:val="16"/>
-                <w:szCs w:val="16"/>
-              </w:rPr>
-              <w:t>/a</w:t>
+              <w:t>Nombre y firma Director/a</w:t>
             </w:r>
           </w:p>
         </w:tc>
@@ -2515,22 +2433,17 @@
               </w:rPr>
               <w:t>{</w:t>
             </w:r>
-            <w:proofErr w:type="spellStart"/>
-            <w:r>
+            <w:r>
+              <w:rPr>
+                <w:noProof/>
+              </w:rPr>
               <w:t>P</w:t>
             </w:r>
             <w:r>
               <w:rPr>
                 <w:noProof/>
               </w:rPr>
-              <w:t>rofesionpro</w:t>
-            </w:r>
-            <w:proofErr w:type="spellEnd"/>
-            <w:r>
-              <w:rPr>
-                <w:noProof/>
-              </w:rPr>
-              <w:t>}</w:t>
+              <w:t>rofesionpro}</w:t>
             </w:r>
             <w:r>
               <w:rPr>
@@ -2619,8 +2532,10 @@
               </w:rPr>
               <w:t>{</w:t>
             </w:r>
-            <w:proofErr w:type="spellStart"/>
-            <w:r>
+            <w:r>
+              <w:rPr>
+                <w:noProof/>
+              </w:rPr>
               <w:t>C</w:t>
             </w:r>
             <w:r>
@@ -2629,8 +2544,10 @@
               </w:rPr>
               <w:t>argopro</w:t>
             </w:r>
-            <w:proofErr w:type="spellEnd"/>
-            <w:r>
+            <w:r>
+              <w:rPr>
+                <w:noProof/>
+              </w:rPr>
               <w:t>}</w:t>
             </w:r>
             <w:r>
@@ -5691,7 +5608,6 @@
                 <w:szCs w:val="20"/>
               </w:rPr>
             </w:pPr>
-            <w:proofErr w:type="gramStart"/>
             <w:r>
               <w:rPr>
                 <w:rFonts w:ascii="Arial Narrow" w:hAnsi="Arial Narrow"/>
@@ -5707,16 +5623,7 @@
                 <w:sz w:val="20"/>
                 <w:szCs w:val="20"/>
               </w:rPr>
-              <w:t xml:space="preserve">  este</w:t>
-            </w:r>
-            <w:proofErr w:type="gramEnd"/>
-            <w:r>
-              <w:rPr>
-                <w:rFonts w:ascii="Arial Narrow" w:hAnsi="Arial Narrow"/>
-                <w:sz w:val="20"/>
-                <w:szCs w:val="20"/>
-              </w:rPr>
-              <w:t xml:space="preserve"> recuadro </w:t>
+              <w:t xml:space="preserve">  este recuadro </w:t>
             </w:r>
             <w:r>
               <w:rPr>
@@ -6365,48 +6272,21 @@
             </w:r>
             <w:r>
               <w:rPr>
-                <w:rFonts w:ascii="Arial Narrow" w:hAnsi="Arial Narrow"/>
-                <w:noProof/>
-                <w:sz w:val="20"/>
-                <w:szCs w:val="20"/>
-              </w:rPr>
-              <w:t> </w:t>
-            </w:r>
-            <w:r>
-              <w:rPr>
-                <w:rFonts w:ascii="Arial Narrow" w:hAnsi="Arial Narrow"/>
-                <w:noProof/>
-                <w:sz w:val="20"/>
-                <w:szCs w:val="20"/>
-              </w:rPr>
-              <w:t> </w:t>
-            </w:r>
-            <w:r>
-              <w:rPr>
-                <w:rFonts w:ascii="Arial Narrow" w:hAnsi="Arial Narrow"/>
-                <w:noProof/>
-                <w:sz w:val="20"/>
-                <w:szCs w:val="20"/>
-              </w:rPr>
-              <w:t> </w:t>
-            </w:r>
-            <w:r>
-              <w:rPr>
-                <w:rFonts w:ascii="Arial Narrow" w:hAnsi="Arial Narrow"/>
-                <w:noProof/>
-                <w:sz w:val="20"/>
-                <w:szCs w:val="20"/>
-              </w:rPr>
-              <w:t> </w:t>
-            </w:r>
-            <w:r>
-              <w:rPr>
-                <w:rFonts w:ascii="Arial Narrow" w:hAnsi="Arial Narrow"/>
-                <w:noProof/>
-                <w:sz w:val="20"/>
-                <w:szCs w:val="20"/>
-              </w:rPr>
-              <w:t> </w:t>
+                <w:noProof/>
+              </w:rPr>
+              <w:t>{</w:t>
+            </w:r>
+            <w:r>
+              <w:rPr>
+                <w:noProof/>
+              </w:rPr>
+              <w:t>indModDiag</w:t>
+            </w:r>
+            <w:r>
+              <w:rPr>
+                <w:noProof/>
+              </w:rPr>
+              <w:t>}</w:t>
             </w:r>
             <w:r>
               <w:rPr>
@@ -6611,48 +6491,21 @@
             </w:r>
             <w:r>
               <w:rPr>
-                <w:rFonts w:ascii="Arial Narrow" w:hAnsi="Arial Narrow"/>
-                <w:noProof/>
-                <w:sz w:val="20"/>
-                <w:szCs w:val="20"/>
-              </w:rPr>
-              <w:t> </w:t>
-            </w:r>
-            <w:r>
-              <w:rPr>
-                <w:rFonts w:ascii="Arial Narrow" w:hAnsi="Arial Narrow"/>
-                <w:noProof/>
-                <w:sz w:val="20"/>
-                <w:szCs w:val="20"/>
-              </w:rPr>
-              <w:t> </w:t>
-            </w:r>
-            <w:r>
-              <w:rPr>
-                <w:rFonts w:ascii="Arial Narrow" w:hAnsi="Arial Narrow"/>
-                <w:noProof/>
-                <w:sz w:val="20"/>
-                <w:szCs w:val="20"/>
-              </w:rPr>
-              <w:t> </w:t>
-            </w:r>
-            <w:r>
-              <w:rPr>
-                <w:rFonts w:ascii="Arial Narrow" w:hAnsi="Arial Narrow"/>
-                <w:noProof/>
-                <w:sz w:val="20"/>
-                <w:szCs w:val="20"/>
-              </w:rPr>
-              <w:t> </w:t>
-            </w:r>
-            <w:r>
-              <w:rPr>
-                <w:rFonts w:ascii="Arial Narrow" w:hAnsi="Arial Narrow"/>
-                <w:noProof/>
-                <w:sz w:val="20"/>
-                <w:szCs w:val="20"/>
-              </w:rPr>
-              <w:t> </w:t>
+                <w:noProof/>
+              </w:rPr>
+              <w:t>{</w:t>
+            </w:r>
+            <w:r>
+              <w:rPr>
+                <w:noProof/>
+              </w:rPr>
+              <w:t>proNuevoDiag</w:t>
+            </w:r>
+            <w:r>
+              <w:rPr>
+                <w:noProof/>
+              </w:rPr>
+              <w:t>}</w:t>
             </w:r>
             <w:r>
               <w:rPr>
@@ -8027,48 +7880,21 @@
             </w:r>
             <w:r>
               <w:rPr>
-                <w:rFonts w:ascii="Arial Narrow" w:hAnsi="Arial Narrow"/>
-                <w:noProof/>
-                <w:sz w:val="18"/>
-                <w:szCs w:val="16"/>
-              </w:rPr>
-              <w:t> </w:t>
-            </w:r>
-            <w:r>
-              <w:rPr>
-                <w:rFonts w:ascii="Arial Narrow" w:hAnsi="Arial Narrow"/>
-                <w:noProof/>
-                <w:sz w:val="18"/>
-                <w:szCs w:val="16"/>
-              </w:rPr>
-              <w:t> </w:t>
-            </w:r>
-            <w:r>
-              <w:rPr>
-                <w:rFonts w:ascii="Arial Narrow" w:hAnsi="Arial Narrow"/>
-                <w:noProof/>
-                <w:sz w:val="18"/>
-                <w:szCs w:val="16"/>
-              </w:rPr>
-              <w:t> </w:t>
-            </w:r>
-            <w:r>
-              <w:rPr>
-                <w:rFonts w:ascii="Arial Narrow" w:hAnsi="Arial Narrow"/>
-                <w:noProof/>
-                <w:sz w:val="18"/>
-                <w:szCs w:val="16"/>
-              </w:rPr>
-              <w:t> </w:t>
-            </w:r>
-            <w:r>
-              <w:rPr>
-                <w:rFonts w:ascii="Arial Narrow" w:hAnsi="Arial Narrow"/>
-                <w:noProof/>
-                <w:sz w:val="18"/>
-                <w:szCs w:val="16"/>
-              </w:rPr>
-              <w:t> </w:t>
+                <w:noProof/>
+              </w:rPr>
+              <w:t>{</w:t>
+            </w:r>
+            <w:r>
+              <w:rPr>
+                <w:noProof/>
+              </w:rPr>
+              <w:t>EMEsp</w:t>
+            </w:r>
+            <w:r>
+              <w:rPr>
+                <w:noProof/>
+              </w:rPr>
+              <w:t>}</w:t>
             </w:r>
             <w:r>
               <w:rPr>
@@ -8251,53 +8077,21 @@
             </w:r>
             <w:r>
               <w:rPr>
-                <w:rFonts w:ascii="Arial Narrow" w:hAnsi="Arial Narrow"/>
-                <w:b/>
-                <w:noProof/>
-                <w:sz w:val="18"/>
-                <w:szCs w:val="16"/>
-              </w:rPr>
-              <w:t> </w:t>
-            </w:r>
-            <w:r>
-              <w:rPr>
-                <w:rFonts w:ascii="Arial Narrow" w:hAnsi="Arial Narrow"/>
-                <w:b/>
-                <w:noProof/>
-                <w:sz w:val="18"/>
-                <w:szCs w:val="16"/>
-              </w:rPr>
-              <w:t> </w:t>
-            </w:r>
-            <w:r>
-              <w:rPr>
-                <w:rFonts w:ascii="Arial Narrow" w:hAnsi="Arial Narrow"/>
-                <w:b/>
-                <w:noProof/>
-                <w:sz w:val="18"/>
-                <w:szCs w:val="16"/>
-              </w:rPr>
-              <w:t> </w:t>
-            </w:r>
-            <w:r>
-              <w:rPr>
-                <w:rFonts w:ascii="Arial Narrow" w:hAnsi="Arial Narrow"/>
-                <w:b/>
-                <w:noProof/>
-                <w:sz w:val="18"/>
-                <w:szCs w:val="16"/>
-              </w:rPr>
-              <w:t> </w:t>
-            </w:r>
-            <w:r>
-              <w:rPr>
-                <w:rFonts w:ascii="Arial Narrow" w:hAnsi="Arial Narrow"/>
-                <w:b/>
-                <w:noProof/>
-                <w:sz w:val="18"/>
-                <w:szCs w:val="16"/>
-              </w:rPr>
-              <w:t> </w:t>
+                <w:noProof/>
+              </w:rPr>
+              <w:t>{</w:t>
+            </w:r>
+            <w:r>
+              <w:rPr>
+                <w:noProof/>
+              </w:rPr>
+              <w:t>otroDocEspec</w:t>
+            </w:r>
+            <w:r>
+              <w:rPr>
+                <w:noProof/>
+              </w:rPr>
+              <w:t>}</w:t>
             </w:r>
             <w:r>
               <w:rPr>
@@ -8543,36 +8337,16 @@
                 <w:szCs w:val="20"/>
               </w:rPr>
               <w:lastRenderedPageBreak/>
-              <w:t xml:space="preserve"> 4. </w:t>
-            </w:r>
-            <w:proofErr w:type="gramStart"/>
-            <w:r>
-              <w:rPr>
-                <w:rFonts w:ascii="Arial Narrow" w:hAnsi="Arial Narrow"/>
-                <w:b/>
-                <w:sz w:val="20"/>
-                <w:szCs w:val="20"/>
-              </w:rPr>
-              <w:t>RE</w:t>
-            </w:r>
-            <w:r>
-              <w:rPr>
-                <w:rFonts w:ascii="Arial Narrow" w:hAnsi="Arial Narrow"/>
-                <w:b/>
-                <w:sz w:val="20"/>
-                <w:szCs w:val="20"/>
-              </w:rPr>
-              <w:t>VALUACIÓN  ESPECÍFICA</w:t>
-            </w:r>
-            <w:proofErr w:type="gramEnd"/>
-            <w:r>
-              <w:rPr>
-                <w:rFonts w:ascii="Arial Narrow" w:hAnsi="Arial Narrow"/>
-                <w:b/>
-                <w:sz w:val="20"/>
-                <w:szCs w:val="20"/>
-              </w:rPr>
-              <w:t xml:space="preserve"> O ESPECIALIZADA</w:t>
+              <w:t xml:space="preserve"> 4. RE</w:t>
+            </w:r>
+            <w:r>
+              <w:rPr>
+                <w:rFonts w:ascii="Arial Narrow" w:hAnsi="Arial Narrow"/>
+                <w:b/>
+                <w:sz w:val="20"/>
+                <w:szCs w:val="20"/>
+              </w:rPr>
+              <w:t>VALUACIÓN  ESPECÍFICA O ESPECIALIZADA</w:t>
             </w:r>
           </w:p>
         </w:tc>
@@ -8649,53 +8423,21 @@
             </w:r>
             <w:r>
               <w:rPr>
-                <w:rFonts w:ascii="Arial Narrow" w:hAnsi="Arial Narrow"/>
-                <w:b/>
-                <w:noProof/>
-                <w:sz w:val="18"/>
-                <w:szCs w:val="20"/>
-              </w:rPr>
-              <w:t> </w:t>
-            </w:r>
-            <w:r>
-              <w:rPr>
-                <w:rFonts w:ascii="Arial Narrow" w:hAnsi="Arial Narrow"/>
-                <w:b/>
-                <w:noProof/>
-                <w:sz w:val="18"/>
-                <w:szCs w:val="20"/>
-              </w:rPr>
-              <w:t> </w:t>
-            </w:r>
-            <w:r>
-              <w:rPr>
-                <w:rFonts w:ascii="Arial Narrow" w:hAnsi="Arial Narrow"/>
-                <w:b/>
-                <w:noProof/>
-                <w:sz w:val="18"/>
-                <w:szCs w:val="20"/>
-              </w:rPr>
-              <w:t> </w:t>
-            </w:r>
-            <w:r>
-              <w:rPr>
-                <w:rFonts w:ascii="Arial Narrow" w:hAnsi="Arial Narrow"/>
-                <w:b/>
-                <w:noProof/>
-                <w:sz w:val="18"/>
-                <w:szCs w:val="20"/>
-              </w:rPr>
-              <w:t> </w:t>
-            </w:r>
-            <w:r>
-              <w:rPr>
-                <w:rFonts w:ascii="Arial Narrow" w:hAnsi="Arial Narrow"/>
-                <w:b/>
-                <w:noProof/>
-                <w:sz w:val="18"/>
-                <w:szCs w:val="20"/>
-              </w:rPr>
-              <w:t> </w:t>
+                <w:noProof/>
+              </w:rPr>
+              <w:t>{</w:t>
+            </w:r>
+            <w:r>
+              <w:rPr>
+                <w:noProof/>
+              </w:rPr>
+              <w:t>runest</w:t>
+            </w:r>
+            <w:r>
+              <w:rPr>
+                <w:noProof/>
+              </w:rPr>
+              <w:t>}</w:t>
             </w:r>
             <w:r>
               <w:rPr>
@@ -9037,48 +8779,9 @@
             </w:r>
             <w:r>
               <w:rPr>
-                <w:rFonts w:ascii="Arial Narrow" w:hAnsi="Arial Narrow"/>
-                <w:noProof/>
-                <w:sz w:val="18"/>
-                <w:szCs w:val="20"/>
-              </w:rPr>
-              <w:t> </w:t>
-            </w:r>
-            <w:r>
-              <w:rPr>
-                <w:rFonts w:ascii="Arial Narrow" w:hAnsi="Arial Narrow"/>
-                <w:noProof/>
-                <w:sz w:val="18"/>
-                <w:szCs w:val="20"/>
-              </w:rPr>
-              <w:t> </w:t>
-            </w:r>
-            <w:r>
-              <w:rPr>
-                <w:rFonts w:ascii="Arial Narrow" w:hAnsi="Arial Narrow"/>
-                <w:noProof/>
-                <w:sz w:val="18"/>
-                <w:szCs w:val="20"/>
-              </w:rPr>
-              <w:t> </w:t>
-            </w:r>
-            <w:r>
-              <w:rPr>
-                <w:rFonts w:ascii="Arial Narrow" w:hAnsi="Arial Narrow"/>
-                <w:noProof/>
-                <w:sz w:val="18"/>
-                <w:szCs w:val="20"/>
-              </w:rPr>
-              <w:t> </w:t>
-            </w:r>
-            <w:r>
-              <w:rPr>
-                <w:rFonts w:ascii="Arial Narrow" w:hAnsi="Arial Narrow"/>
-                <w:noProof/>
-                <w:sz w:val="18"/>
-                <w:szCs w:val="20"/>
-              </w:rPr>
-              <w:t> </w:t>
+                <w:noProof/>
+              </w:rPr>
+              <w:t>{obsIS}</w:t>
             </w:r>
             <w:r>
               <w:rPr>
@@ -9223,48 +8926,9 @@
             </w:r>
             <w:r>
               <w:rPr>
-                <w:rFonts w:ascii="Arial Narrow" w:hAnsi="Arial Narrow"/>
-                <w:noProof/>
-                <w:sz w:val="18"/>
-                <w:szCs w:val="20"/>
-              </w:rPr>
-              <w:t> </w:t>
-            </w:r>
-            <w:r>
-              <w:rPr>
-                <w:rFonts w:ascii="Arial Narrow" w:hAnsi="Arial Narrow"/>
-                <w:noProof/>
-                <w:sz w:val="18"/>
-                <w:szCs w:val="20"/>
-              </w:rPr>
-              <w:t> </w:t>
-            </w:r>
-            <w:r>
-              <w:rPr>
-                <w:rFonts w:ascii="Arial Narrow" w:hAnsi="Arial Narrow"/>
-                <w:noProof/>
-                <w:sz w:val="18"/>
-                <w:szCs w:val="20"/>
-              </w:rPr>
-              <w:t> </w:t>
-            </w:r>
-            <w:r>
-              <w:rPr>
-                <w:rFonts w:ascii="Arial Narrow" w:hAnsi="Arial Narrow"/>
-                <w:noProof/>
-                <w:sz w:val="18"/>
-                <w:szCs w:val="20"/>
-              </w:rPr>
-              <w:t> </w:t>
-            </w:r>
-            <w:r>
-              <w:rPr>
-                <w:rFonts w:ascii="Arial Narrow" w:hAnsi="Arial Narrow"/>
-                <w:noProof/>
-                <w:sz w:val="18"/>
-                <w:szCs w:val="20"/>
-              </w:rPr>
-              <w:t> </w:t>
+                <w:noProof/>
+              </w:rPr>
+              <w:t>{appIS}</w:t>
             </w:r>
             <w:r>
               <w:rPr>
@@ -9850,48 +9514,21 @@
             </w:r>
             <w:r>
               <w:rPr>
-                <w:rFonts w:ascii="Arial Narrow" w:hAnsi="Arial Narrow"/>
-                <w:noProof/>
-                <w:sz w:val="18"/>
-                <w:szCs w:val="20"/>
-              </w:rPr>
-              <w:t> </w:t>
-            </w:r>
-            <w:r>
-              <w:rPr>
-                <w:rFonts w:ascii="Arial Narrow" w:hAnsi="Arial Narrow"/>
-                <w:noProof/>
-                <w:sz w:val="18"/>
-                <w:szCs w:val="20"/>
-              </w:rPr>
-              <w:t> </w:t>
-            </w:r>
-            <w:r>
-              <w:rPr>
-                <w:rFonts w:ascii="Arial Narrow" w:hAnsi="Arial Narrow"/>
-                <w:noProof/>
-                <w:sz w:val="18"/>
-                <w:szCs w:val="20"/>
-              </w:rPr>
-              <w:t> </w:t>
-            </w:r>
-            <w:r>
-              <w:rPr>
-                <w:rFonts w:ascii="Arial Narrow" w:hAnsi="Arial Narrow"/>
-                <w:noProof/>
-                <w:sz w:val="18"/>
-                <w:szCs w:val="20"/>
-              </w:rPr>
-              <w:t> </w:t>
-            </w:r>
-            <w:r>
-              <w:rPr>
-                <w:rFonts w:ascii="Arial Narrow" w:hAnsi="Arial Narrow"/>
-                <w:noProof/>
-                <w:sz w:val="18"/>
-                <w:szCs w:val="20"/>
-              </w:rPr>
-              <w:t> </w:t>
+                <w:noProof/>
+              </w:rPr>
+              <w:t>{</w:t>
+            </w:r>
+            <w:r>
+              <w:rPr>
+                <w:noProof/>
+              </w:rPr>
+              <w:t>obsLC</w:t>
+            </w:r>
+            <w:r>
+              <w:rPr>
+                <w:noProof/>
+              </w:rPr>
+              <w:t>}</w:t>
             </w:r>
             <w:r>
               <w:rPr>
@@ -10057,48 +9694,21 @@
             </w:r>
             <w:r>
               <w:rPr>
-                <w:rFonts w:ascii="Arial Narrow" w:hAnsi="Arial Narrow"/>
-                <w:noProof/>
-                <w:sz w:val="18"/>
-                <w:szCs w:val="20"/>
-              </w:rPr>
-              <w:t> </w:t>
-            </w:r>
-            <w:r>
-              <w:rPr>
-                <w:rFonts w:ascii="Arial Narrow" w:hAnsi="Arial Narrow"/>
-                <w:noProof/>
-                <w:sz w:val="18"/>
-                <w:szCs w:val="20"/>
-              </w:rPr>
-              <w:t> </w:t>
-            </w:r>
-            <w:r>
-              <w:rPr>
-                <w:rFonts w:ascii="Arial Narrow" w:hAnsi="Arial Narrow"/>
-                <w:noProof/>
-                <w:sz w:val="18"/>
-                <w:szCs w:val="20"/>
-              </w:rPr>
-              <w:t> </w:t>
-            </w:r>
-            <w:r>
-              <w:rPr>
-                <w:rFonts w:ascii="Arial Narrow" w:hAnsi="Arial Narrow"/>
-                <w:noProof/>
-                <w:sz w:val="18"/>
-                <w:szCs w:val="20"/>
-              </w:rPr>
-              <w:t> </w:t>
-            </w:r>
-            <w:r>
-              <w:rPr>
-                <w:rFonts w:ascii="Arial Narrow" w:hAnsi="Arial Narrow"/>
-                <w:noProof/>
-                <w:sz w:val="18"/>
-                <w:szCs w:val="20"/>
-              </w:rPr>
-              <w:t> </w:t>
+                <w:noProof/>
+              </w:rPr>
+              <w:t>{</w:t>
+            </w:r>
+            <w:r>
+              <w:rPr>
+                <w:noProof/>
+              </w:rPr>
+              <w:t>appLC</w:t>
+            </w:r>
+            <w:r>
+              <w:rPr>
+                <w:noProof/>
+              </w:rPr>
+              <w:t>}</w:t>
             </w:r>
             <w:r>
               <w:rPr>
@@ -10675,48 +10285,21 @@
             </w:r>
             <w:r>
               <w:rPr>
-                <w:rFonts w:ascii="Arial Narrow" w:hAnsi="Arial Narrow"/>
-                <w:noProof/>
-                <w:sz w:val="18"/>
-                <w:szCs w:val="18"/>
-              </w:rPr>
-              <w:t> </w:t>
-            </w:r>
-            <w:r>
-              <w:rPr>
-                <w:rFonts w:ascii="Arial Narrow" w:hAnsi="Arial Narrow"/>
-                <w:noProof/>
-                <w:sz w:val="18"/>
-                <w:szCs w:val="18"/>
-              </w:rPr>
-              <w:t> </w:t>
-            </w:r>
-            <w:r>
-              <w:rPr>
-                <w:rFonts w:ascii="Arial Narrow" w:hAnsi="Arial Narrow"/>
-                <w:noProof/>
-                <w:sz w:val="18"/>
-                <w:szCs w:val="18"/>
-              </w:rPr>
-              <w:t> </w:t>
-            </w:r>
-            <w:r>
-              <w:rPr>
-                <w:rFonts w:ascii="Arial Narrow" w:hAnsi="Arial Narrow"/>
-                <w:noProof/>
-                <w:sz w:val="18"/>
-                <w:szCs w:val="18"/>
-              </w:rPr>
-              <w:t> </w:t>
-            </w:r>
-            <w:r>
-              <w:rPr>
-                <w:rFonts w:ascii="Arial Narrow" w:hAnsi="Arial Narrow"/>
-                <w:noProof/>
-                <w:sz w:val="18"/>
-                <w:szCs w:val="18"/>
-              </w:rPr>
-              <w:t> </w:t>
+                <w:noProof/>
+              </w:rPr>
+              <w:t>{</w:t>
+            </w:r>
+            <w:r>
+              <w:rPr>
+                <w:noProof/>
+              </w:rPr>
+              <w:t>obsC</w:t>
+            </w:r>
+            <w:r>
+              <w:rPr>
+                <w:noProof/>
+              </w:rPr>
+              <w:t>}</w:t>
             </w:r>
             <w:r>
               <w:rPr>
@@ -10873,48 +10456,9 @@
             </w:r>
             <w:r>
               <w:rPr>
-                <w:rFonts w:ascii="Arial Narrow" w:hAnsi="Arial Narrow"/>
-                <w:noProof/>
-                <w:sz w:val="18"/>
-                <w:szCs w:val="18"/>
-              </w:rPr>
-              <w:t> </w:t>
-            </w:r>
-            <w:r>
-              <w:rPr>
-                <w:rFonts w:ascii="Arial Narrow" w:hAnsi="Arial Narrow"/>
-                <w:noProof/>
-                <w:sz w:val="18"/>
-                <w:szCs w:val="18"/>
-              </w:rPr>
-              <w:t> </w:t>
-            </w:r>
-            <w:r>
-              <w:rPr>
-                <w:rFonts w:ascii="Arial Narrow" w:hAnsi="Arial Narrow"/>
-                <w:noProof/>
-                <w:sz w:val="18"/>
-                <w:szCs w:val="18"/>
-              </w:rPr>
-              <w:t> </w:t>
-            </w:r>
-            <w:r>
-              <w:rPr>
-                <w:rFonts w:ascii="Arial Narrow" w:hAnsi="Arial Narrow"/>
-                <w:noProof/>
-                <w:sz w:val="18"/>
-                <w:szCs w:val="18"/>
-              </w:rPr>
-              <w:t> </w:t>
-            </w:r>
-            <w:r>
-              <w:rPr>
-                <w:rFonts w:ascii="Arial Narrow" w:hAnsi="Arial Narrow"/>
-                <w:noProof/>
-                <w:sz w:val="18"/>
-                <w:szCs w:val="18"/>
-              </w:rPr>
-              <w:t> </w:t>
+                <w:noProof/>
+              </w:rPr>
+              <w:t>{appC}</w:t>
             </w:r>
             <w:r>
               <w:rPr>
@@ -11496,33 +11040,15 @@
                 <w:sz w:val="18"/>
                 <w:szCs w:val="18"/>
               </w:rPr>
-              <w:t xml:space="preserve"> </w:t>
-            </w:r>
-            <w:proofErr w:type="gramStart"/>
-            <w:r>
-              <w:rPr>
-                <w:rFonts w:ascii="Arial Narrow" w:hAnsi="Arial Narrow"/>
-                <w:sz w:val="18"/>
-                <w:szCs w:val="18"/>
-              </w:rPr>
-              <w:t xml:space="preserve">Observación  </w:t>
-            </w:r>
-            <w:r>
-              <w:rPr>
-                <w:rFonts w:ascii="Arial Narrow" w:hAnsi="Arial Narrow"/>
-                <w:sz w:val="18"/>
-                <w:szCs w:val="20"/>
-              </w:rPr>
-              <w:t>en</w:t>
-            </w:r>
-            <w:proofErr w:type="gramEnd"/>
-            <w:r>
-              <w:rPr>
-                <w:rFonts w:ascii="Arial Narrow" w:hAnsi="Arial Narrow"/>
-                <w:sz w:val="18"/>
-                <w:szCs w:val="20"/>
-              </w:rPr>
-              <w:t xml:space="preserve"> el contexto escolar (Indicar: </w:t>
+              <w:t xml:space="preserve"> Observación  </w:t>
+            </w:r>
+            <w:r>
+              <w:rPr>
+                <w:rFonts w:ascii="Arial Narrow" w:hAnsi="Arial Narrow"/>
+                <w:sz w:val="18"/>
+                <w:szCs w:val="20"/>
+              </w:rPr>
+              <w:t xml:space="preserve">en el contexto escolar (Indicar: </w:t>
             </w:r>
             <w:r>
               <w:rPr>
@@ -11567,48 +11093,21 @@
             </w:r>
             <w:r>
               <w:rPr>
-                <w:rFonts w:ascii="Arial Narrow" w:hAnsi="Arial Narrow"/>
-                <w:noProof/>
-                <w:sz w:val="18"/>
-                <w:szCs w:val="20"/>
-              </w:rPr>
-              <w:t> </w:t>
-            </w:r>
-            <w:r>
-              <w:rPr>
-                <w:rFonts w:ascii="Arial Narrow" w:hAnsi="Arial Narrow"/>
-                <w:noProof/>
-                <w:sz w:val="18"/>
-                <w:szCs w:val="20"/>
-              </w:rPr>
-              <w:t> </w:t>
-            </w:r>
-            <w:r>
-              <w:rPr>
-                <w:rFonts w:ascii="Arial Narrow" w:hAnsi="Arial Narrow"/>
-                <w:noProof/>
-                <w:sz w:val="18"/>
-                <w:szCs w:val="20"/>
-              </w:rPr>
-              <w:t> </w:t>
-            </w:r>
-            <w:r>
-              <w:rPr>
-                <w:rFonts w:ascii="Arial Narrow" w:hAnsi="Arial Narrow"/>
-                <w:noProof/>
-                <w:sz w:val="18"/>
-                <w:szCs w:val="20"/>
-              </w:rPr>
-              <w:t> </w:t>
-            </w:r>
-            <w:r>
-              <w:rPr>
-                <w:rFonts w:ascii="Arial Narrow" w:hAnsi="Arial Narrow"/>
-                <w:noProof/>
-                <w:sz w:val="18"/>
-                <w:szCs w:val="20"/>
-              </w:rPr>
-              <w:t> </w:t>
+                <w:noProof/>
+              </w:rPr>
+              <w:t>{</w:t>
+            </w:r>
+            <w:r>
+              <w:rPr>
+                <w:noProof/>
+              </w:rPr>
+              <w:t>obsPS</w:t>
+            </w:r>
+            <w:r>
+              <w:rPr>
+                <w:noProof/>
+              </w:rPr>
+              <w:t>}</w:t>
             </w:r>
             <w:r>
               <w:rPr>
@@ -11757,48 +11256,9 @@
             </w:r>
             <w:r>
               <w:rPr>
-                <w:rFonts w:ascii="Arial Narrow" w:hAnsi="Arial Narrow"/>
-                <w:noProof/>
-                <w:sz w:val="18"/>
-                <w:szCs w:val="20"/>
-              </w:rPr>
-              <w:t> </w:t>
-            </w:r>
-            <w:r>
-              <w:rPr>
-                <w:rFonts w:ascii="Arial Narrow" w:hAnsi="Arial Narrow"/>
-                <w:noProof/>
-                <w:sz w:val="18"/>
-                <w:szCs w:val="20"/>
-              </w:rPr>
-              <w:t> </w:t>
-            </w:r>
-            <w:r>
-              <w:rPr>
-                <w:rFonts w:ascii="Arial Narrow" w:hAnsi="Arial Narrow"/>
-                <w:noProof/>
-                <w:sz w:val="18"/>
-                <w:szCs w:val="20"/>
-              </w:rPr>
-              <w:t> </w:t>
-            </w:r>
-            <w:r>
-              <w:rPr>
-                <w:rFonts w:ascii="Arial Narrow" w:hAnsi="Arial Narrow"/>
-                <w:noProof/>
-                <w:sz w:val="18"/>
-                <w:szCs w:val="20"/>
-              </w:rPr>
-              <w:t> </w:t>
-            </w:r>
-            <w:r>
-              <w:rPr>
-                <w:rFonts w:ascii="Arial Narrow" w:hAnsi="Arial Narrow"/>
-                <w:noProof/>
-                <w:sz w:val="18"/>
-                <w:szCs w:val="20"/>
-              </w:rPr>
-              <w:t> </w:t>
+                <w:noProof/>
+              </w:rPr>
+              <w:t>{appPS}</w:t>
             </w:r>
             <w:r>
               <w:rPr>
@@ -11982,6 +11442,7 @@
                 <w:sz w:val="18"/>
                 <w:szCs w:val="18"/>
               </w:rPr>
+              <w:lastRenderedPageBreak/>
               <w:t>Describa aquellos aspectos de esta área a los cuales darle énfasis durante el próximo periodo académico</w:t>
             </w:r>
             <w:r>
@@ -12168,7 +11629,6 @@
                 <w:sz w:val="20"/>
                 <w:szCs w:val="20"/>
               </w:rPr>
-              <w:lastRenderedPageBreak/>
               <w:t xml:space="preserve">c. ÁREA MOTORA </w:t>
             </w:r>
           </w:p>
@@ -12246,53 +11706,21 @@
             </w:r>
             <w:r>
               <w:rPr>
-                <w:rFonts w:ascii="Arial Narrow" w:hAnsi="Arial Narrow"/>
-                <w:b/>
-                <w:noProof/>
-                <w:sz w:val="18"/>
-                <w:szCs w:val="20"/>
-              </w:rPr>
-              <w:t> </w:t>
-            </w:r>
-            <w:r>
-              <w:rPr>
-                <w:rFonts w:ascii="Arial Narrow" w:hAnsi="Arial Narrow"/>
-                <w:b/>
-                <w:noProof/>
-                <w:sz w:val="18"/>
-                <w:szCs w:val="20"/>
-              </w:rPr>
-              <w:t> </w:t>
-            </w:r>
-            <w:r>
-              <w:rPr>
-                <w:rFonts w:ascii="Arial Narrow" w:hAnsi="Arial Narrow"/>
-                <w:b/>
-                <w:noProof/>
-                <w:sz w:val="18"/>
-                <w:szCs w:val="20"/>
-              </w:rPr>
-              <w:t> </w:t>
-            </w:r>
-            <w:r>
-              <w:rPr>
-                <w:rFonts w:ascii="Arial Narrow" w:hAnsi="Arial Narrow"/>
-                <w:b/>
-                <w:noProof/>
-                <w:sz w:val="18"/>
-                <w:szCs w:val="20"/>
-              </w:rPr>
-              <w:t> </w:t>
-            </w:r>
-            <w:r>
-              <w:rPr>
-                <w:rFonts w:ascii="Arial Narrow" w:hAnsi="Arial Narrow"/>
-                <w:b/>
-                <w:noProof/>
-                <w:sz w:val="18"/>
-                <w:szCs w:val="20"/>
-              </w:rPr>
-              <w:t> </w:t>
+                <w:noProof/>
+              </w:rPr>
+              <w:t>{</w:t>
+            </w:r>
+            <w:r>
+              <w:rPr>
+                <w:noProof/>
+              </w:rPr>
+              <w:t>runest</w:t>
+            </w:r>
+            <w:r>
+              <w:rPr>
+                <w:noProof/>
+              </w:rPr>
+              <w:t>}</w:t>
             </w:r>
             <w:r>
               <w:rPr>
@@ -12485,33 +11913,15 @@
                 <w:sz w:val="18"/>
                 <w:szCs w:val="18"/>
               </w:rPr>
-              <w:t xml:space="preserve"> </w:t>
-            </w:r>
-            <w:proofErr w:type="gramStart"/>
-            <w:r>
-              <w:rPr>
-                <w:rFonts w:ascii="Arial Narrow" w:hAnsi="Arial Narrow"/>
-                <w:sz w:val="18"/>
-                <w:szCs w:val="18"/>
-              </w:rPr>
-              <w:t xml:space="preserve">Observación  </w:t>
-            </w:r>
-            <w:r>
-              <w:rPr>
-                <w:rFonts w:ascii="Arial Narrow" w:hAnsi="Arial Narrow"/>
-                <w:sz w:val="18"/>
-                <w:szCs w:val="20"/>
-              </w:rPr>
-              <w:t>en</w:t>
-            </w:r>
-            <w:proofErr w:type="gramEnd"/>
-            <w:r>
-              <w:rPr>
-                <w:rFonts w:ascii="Arial Narrow" w:hAnsi="Arial Narrow"/>
-                <w:sz w:val="18"/>
-                <w:szCs w:val="20"/>
-              </w:rPr>
-              <w:t xml:space="preserve"> el contexto escolar (Indicar: </w:t>
+              <w:t xml:space="preserve"> Observación  </w:t>
+            </w:r>
+            <w:r>
+              <w:rPr>
+                <w:rFonts w:ascii="Arial Narrow" w:hAnsi="Arial Narrow"/>
+                <w:sz w:val="18"/>
+                <w:szCs w:val="20"/>
+              </w:rPr>
+              <w:t xml:space="preserve">en el contexto escolar (Indicar: </w:t>
             </w:r>
             <w:r>
               <w:rPr>
@@ -12556,48 +11966,21 @@
             </w:r>
             <w:r>
               <w:rPr>
-                <w:rFonts w:ascii="Arial Narrow" w:hAnsi="Arial Narrow"/>
-                <w:noProof/>
-                <w:sz w:val="18"/>
-                <w:szCs w:val="20"/>
-              </w:rPr>
-              <w:t> </w:t>
-            </w:r>
-            <w:r>
-              <w:rPr>
-                <w:rFonts w:ascii="Arial Narrow" w:hAnsi="Arial Narrow"/>
-                <w:noProof/>
-                <w:sz w:val="18"/>
-                <w:szCs w:val="20"/>
-              </w:rPr>
-              <w:t> </w:t>
-            </w:r>
-            <w:r>
-              <w:rPr>
-                <w:rFonts w:ascii="Arial Narrow" w:hAnsi="Arial Narrow"/>
-                <w:noProof/>
-                <w:sz w:val="18"/>
-                <w:szCs w:val="20"/>
-              </w:rPr>
-              <w:t> </w:t>
-            </w:r>
-            <w:r>
-              <w:rPr>
-                <w:rFonts w:ascii="Arial Narrow" w:hAnsi="Arial Narrow"/>
-                <w:noProof/>
-                <w:sz w:val="18"/>
-                <w:szCs w:val="20"/>
-              </w:rPr>
-              <w:t> </w:t>
-            </w:r>
-            <w:r>
-              <w:rPr>
-                <w:rFonts w:ascii="Arial Narrow" w:hAnsi="Arial Narrow"/>
-                <w:noProof/>
-                <w:sz w:val="18"/>
-                <w:szCs w:val="20"/>
-              </w:rPr>
-              <w:t> </w:t>
+                <w:noProof/>
+              </w:rPr>
+              <w:t>{</w:t>
+            </w:r>
+            <w:r>
+              <w:rPr>
+                <w:noProof/>
+              </w:rPr>
+              <w:t>obsM</w:t>
+            </w:r>
+            <w:r>
+              <w:rPr>
+                <w:noProof/>
+              </w:rPr>
+              <w:t>}</w:t>
             </w:r>
             <w:r>
               <w:rPr>
@@ -12755,48 +12138,21 @@
             </w:r>
             <w:r>
               <w:rPr>
-                <w:rFonts w:ascii="Arial Narrow" w:hAnsi="Arial Narrow" w:cs="Arial"/>
-                <w:noProof/>
-                <w:sz w:val="20"/>
-                <w:szCs w:val="20"/>
-              </w:rPr>
-              <w:t> </w:t>
-            </w:r>
-            <w:r>
-              <w:rPr>
-                <w:rFonts w:ascii="Arial Narrow" w:hAnsi="Arial Narrow" w:cs="Arial"/>
-                <w:noProof/>
-                <w:sz w:val="20"/>
-                <w:szCs w:val="20"/>
-              </w:rPr>
-              <w:t> </w:t>
-            </w:r>
-            <w:r>
-              <w:rPr>
-                <w:rFonts w:ascii="Arial Narrow" w:hAnsi="Arial Narrow" w:cs="Arial"/>
-                <w:noProof/>
-                <w:sz w:val="20"/>
-                <w:szCs w:val="20"/>
-              </w:rPr>
-              <w:t> </w:t>
-            </w:r>
-            <w:r>
-              <w:rPr>
-                <w:rFonts w:ascii="Arial Narrow" w:hAnsi="Arial Narrow" w:cs="Arial"/>
-                <w:noProof/>
-                <w:sz w:val="20"/>
-                <w:szCs w:val="20"/>
-              </w:rPr>
-              <w:t> </w:t>
-            </w:r>
-            <w:r>
-              <w:rPr>
-                <w:rFonts w:ascii="Arial Narrow" w:hAnsi="Arial Narrow" w:cs="Arial"/>
-                <w:noProof/>
-                <w:sz w:val="20"/>
-                <w:szCs w:val="20"/>
-              </w:rPr>
-              <w:t> </w:t>
+                <w:noProof/>
+              </w:rPr>
+              <w:t>{</w:t>
+            </w:r>
+            <w:r>
+              <w:rPr>
+                <w:noProof/>
+              </w:rPr>
+              <w:t>appM</w:t>
+            </w:r>
+            <w:r>
+              <w:rPr>
+                <w:noProof/>
+              </w:rPr>
+              <w:t>}</w:t>
             </w:r>
             <w:r>
               <w:rPr>
@@ -13332,33 +12688,15 @@
                 <w:sz w:val="18"/>
                 <w:szCs w:val="18"/>
               </w:rPr>
-              <w:t xml:space="preserve"> </w:t>
-            </w:r>
-            <w:proofErr w:type="gramStart"/>
-            <w:r>
-              <w:rPr>
-                <w:rFonts w:ascii="Arial Narrow" w:hAnsi="Arial Narrow"/>
-                <w:sz w:val="18"/>
-                <w:szCs w:val="18"/>
-              </w:rPr>
-              <w:t xml:space="preserve">Observación  </w:t>
-            </w:r>
-            <w:r>
-              <w:rPr>
-                <w:rFonts w:ascii="Arial Narrow" w:hAnsi="Arial Narrow"/>
-                <w:sz w:val="18"/>
-                <w:szCs w:val="20"/>
-              </w:rPr>
-              <w:t>en</w:t>
-            </w:r>
-            <w:proofErr w:type="gramEnd"/>
-            <w:r>
-              <w:rPr>
-                <w:rFonts w:ascii="Arial Narrow" w:hAnsi="Arial Narrow"/>
-                <w:sz w:val="18"/>
-                <w:szCs w:val="20"/>
-              </w:rPr>
-              <w:t xml:space="preserve"> el contexto escolar (Indicar: </w:t>
+              <w:t xml:space="preserve"> Observación  </w:t>
+            </w:r>
+            <w:r>
+              <w:rPr>
+                <w:rFonts w:ascii="Arial Narrow" w:hAnsi="Arial Narrow"/>
+                <w:sz w:val="18"/>
+                <w:szCs w:val="20"/>
+              </w:rPr>
+              <w:t xml:space="preserve">en el contexto escolar (Indicar: </w:t>
             </w:r>
             <w:r>
               <w:rPr>
@@ -13403,48 +12741,21 @@
             </w:r>
             <w:r>
               <w:rPr>
-                <w:rFonts w:ascii="Arial Narrow" w:hAnsi="Arial Narrow"/>
-                <w:noProof/>
-                <w:sz w:val="18"/>
-                <w:szCs w:val="20"/>
-              </w:rPr>
-              <w:t> </w:t>
-            </w:r>
-            <w:r>
-              <w:rPr>
-                <w:rFonts w:ascii="Arial Narrow" w:hAnsi="Arial Narrow"/>
-                <w:noProof/>
-                <w:sz w:val="18"/>
-                <w:szCs w:val="20"/>
-              </w:rPr>
-              <w:t> </w:t>
-            </w:r>
-            <w:r>
-              <w:rPr>
-                <w:rFonts w:ascii="Arial Narrow" w:hAnsi="Arial Narrow"/>
-                <w:noProof/>
-                <w:sz w:val="18"/>
-                <w:szCs w:val="20"/>
-              </w:rPr>
-              <w:t> </w:t>
-            </w:r>
-            <w:r>
-              <w:rPr>
-                <w:rFonts w:ascii="Arial Narrow" w:hAnsi="Arial Narrow"/>
-                <w:noProof/>
-                <w:sz w:val="18"/>
-                <w:szCs w:val="20"/>
-              </w:rPr>
-              <w:t> </w:t>
-            </w:r>
-            <w:r>
-              <w:rPr>
-                <w:rFonts w:ascii="Arial Narrow" w:hAnsi="Arial Narrow"/>
-                <w:noProof/>
-                <w:sz w:val="18"/>
-                <w:szCs w:val="20"/>
-              </w:rPr>
-              <w:t> </w:t>
+                <w:noProof/>
+              </w:rPr>
+              <w:t>{</w:t>
+            </w:r>
+            <w:r>
+              <w:rPr>
+                <w:noProof/>
+              </w:rPr>
+              <w:t>obsAF</w:t>
+            </w:r>
+            <w:r>
+              <w:rPr>
+                <w:noProof/>
+              </w:rPr>
+              <w:t>}</w:t>
             </w:r>
             <w:r>
               <w:rPr>
@@ -13604,48 +12915,21 @@
             </w:r>
             <w:r>
               <w:rPr>
-                <w:rFonts w:ascii="Arial Narrow" w:hAnsi="Arial Narrow" w:cs="Arial"/>
-                <w:noProof/>
-                <w:sz w:val="20"/>
-                <w:szCs w:val="20"/>
-              </w:rPr>
-              <w:t> </w:t>
-            </w:r>
-            <w:r>
-              <w:rPr>
-                <w:rFonts w:ascii="Arial Narrow" w:hAnsi="Arial Narrow" w:cs="Arial"/>
-                <w:noProof/>
-                <w:sz w:val="20"/>
-                <w:szCs w:val="20"/>
-              </w:rPr>
-              <w:t> </w:t>
-            </w:r>
-            <w:r>
-              <w:rPr>
-                <w:rFonts w:ascii="Arial Narrow" w:hAnsi="Arial Narrow" w:cs="Arial"/>
-                <w:noProof/>
-                <w:sz w:val="20"/>
-                <w:szCs w:val="20"/>
-              </w:rPr>
-              <w:t> </w:t>
-            </w:r>
-            <w:r>
-              <w:rPr>
-                <w:rFonts w:ascii="Arial Narrow" w:hAnsi="Arial Narrow" w:cs="Arial"/>
-                <w:noProof/>
-                <w:sz w:val="20"/>
-                <w:szCs w:val="20"/>
-              </w:rPr>
-              <w:t> </w:t>
-            </w:r>
-            <w:r>
-              <w:rPr>
-                <w:rFonts w:ascii="Arial Narrow" w:hAnsi="Arial Narrow" w:cs="Arial"/>
-                <w:noProof/>
-                <w:sz w:val="20"/>
-                <w:szCs w:val="20"/>
-              </w:rPr>
-              <w:t> </w:t>
+                <w:noProof/>
+              </w:rPr>
+              <w:t>{</w:t>
+            </w:r>
+            <w:r>
+              <w:rPr>
+                <w:noProof/>
+              </w:rPr>
+              <w:t>appaf</w:t>
+            </w:r>
+            <w:r>
+              <w:rPr>
+                <w:noProof/>
+              </w:rPr>
+              <w:t>}</w:t>
             </w:r>
             <w:r>
               <w:rPr>
@@ -13937,9 +13221,8 @@
                 <w:sz w:val="16"/>
                 <w:szCs w:val="16"/>
               </w:rPr>
-              <w:t xml:space="preserve"> </w:t>
-            </w:r>
-            <w:proofErr w:type="gramStart"/>
+              <w:t xml:space="preserve"> asignaturas </w:t>
+            </w:r>
             <w:r>
               <w:rPr>
                 <w:rFonts w:ascii="Arial Narrow" w:eastAsia="Times New Roman" w:hAnsi="Arial Narrow"/>
@@ -13947,26 +13230,7 @@
                 <w:sz w:val="16"/>
                 <w:szCs w:val="16"/>
               </w:rPr>
-              <w:t xml:space="preserve">asignaturas </w:t>
-            </w:r>
-            <w:r>
-              <w:rPr>
-                <w:rFonts w:ascii="Arial Narrow" w:eastAsia="Times New Roman" w:hAnsi="Arial Narrow"/>
-                <w:i/>
-                <w:sz w:val="16"/>
-                <w:szCs w:val="16"/>
-              </w:rPr>
-              <w:t xml:space="preserve"> en</w:t>
-            </w:r>
-            <w:proofErr w:type="gramEnd"/>
-            <w:r>
-              <w:rPr>
-                <w:rFonts w:ascii="Arial Narrow" w:eastAsia="Times New Roman" w:hAnsi="Arial Narrow"/>
-                <w:i/>
-                <w:sz w:val="16"/>
-                <w:szCs w:val="16"/>
-              </w:rPr>
-              <w:t xml:space="preserve"> </w:t>
+              <w:t xml:space="preserve"> en </w:t>
             </w:r>
             <w:r>
               <w:rPr>
@@ -14205,27 +13469,7 @@
                 <w:sz w:val="16"/>
                 <w:szCs w:val="16"/>
               </w:rPr>
-              <w:t xml:space="preserve">que </w:t>
-            </w:r>
-            <w:proofErr w:type="gramStart"/>
-            <w:r>
-              <w:rPr>
-                <w:rFonts w:ascii="Arial Narrow" w:eastAsia="Times New Roman" w:hAnsi="Arial Narrow"/>
-                <w:i/>
-                <w:sz w:val="16"/>
-                <w:szCs w:val="16"/>
-              </w:rPr>
-              <w:t>presenta  para</w:t>
-            </w:r>
-            <w:proofErr w:type="gramEnd"/>
-            <w:r>
-              <w:rPr>
-                <w:rFonts w:ascii="Arial Narrow" w:eastAsia="Times New Roman" w:hAnsi="Arial Narrow"/>
-                <w:i/>
-                <w:sz w:val="16"/>
-                <w:szCs w:val="16"/>
-              </w:rPr>
-              <w:t xml:space="preserve"> participar en el contexto escolar y familiar.</w:t>
+              <w:t>que presenta  para participar en el contexto escolar y familiar.</w:t>
             </w:r>
             <w:r>
               <w:rPr>
@@ -14570,33 +13814,15 @@
                 <w:sz w:val="18"/>
                 <w:szCs w:val="18"/>
               </w:rPr>
-              <w:t xml:space="preserve"> </w:t>
-            </w:r>
-            <w:proofErr w:type="gramStart"/>
-            <w:r>
-              <w:rPr>
-                <w:rFonts w:ascii="Arial Narrow" w:hAnsi="Arial Narrow"/>
-                <w:sz w:val="18"/>
-                <w:szCs w:val="18"/>
-              </w:rPr>
-              <w:t xml:space="preserve">Observación  </w:t>
-            </w:r>
-            <w:r>
-              <w:rPr>
-                <w:rFonts w:ascii="Arial Narrow" w:hAnsi="Arial Narrow"/>
-                <w:sz w:val="18"/>
-                <w:szCs w:val="20"/>
-              </w:rPr>
-              <w:t>en</w:t>
-            </w:r>
-            <w:proofErr w:type="gramEnd"/>
-            <w:r>
-              <w:rPr>
-                <w:rFonts w:ascii="Arial Narrow" w:hAnsi="Arial Narrow"/>
-                <w:sz w:val="18"/>
-                <w:szCs w:val="20"/>
-              </w:rPr>
-              <w:t xml:space="preserve"> el contexto escolar (Indicar: </w:t>
+              <w:t xml:space="preserve"> Observación  </w:t>
+            </w:r>
+            <w:r>
+              <w:rPr>
+                <w:rFonts w:ascii="Arial Narrow" w:hAnsi="Arial Narrow"/>
+                <w:sz w:val="18"/>
+                <w:szCs w:val="20"/>
+              </w:rPr>
+              <w:t xml:space="preserve">en el contexto escolar (Indicar: </w:t>
             </w:r>
             <w:r>
               <w:rPr>
@@ -14641,48 +13867,21 @@
             </w:r>
             <w:r>
               <w:rPr>
-                <w:rFonts w:ascii="Arial Narrow" w:hAnsi="Arial Narrow"/>
-                <w:noProof/>
-                <w:sz w:val="18"/>
-                <w:szCs w:val="20"/>
-              </w:rPr>
-              <w:t> </w:t>
-            </w:r>
-            <w:r>
-              <w:rPr>
-                <w:rFonts w:ascii="Arial Narrow" w:hAnsi="Arial Narrow"/>
-                <w:noProof/>
-                <w:sz w:val="18"/>
-                <w:szCs w:val="20"/>
-              </w:rPr>
-              <w:t> </w:t>
-            </w:r>
-            <w:r>
-              <w:rPr>
-                <w:rFonts w:ascii="Arial Narrow" w:hAnsi="Arial Narrow"/>
-                <w:noProof/>
-                <w:sz w:val="18"/>
-                <w:szCs w:val="20"/>
-              </w:rPr>
-              <w:t> </w:t>
-            </w:r>
-            <w:r>
-              <w:rPr>
-                <w:rFonts w:ascii="Arial Narrow" w:hAnsi="Arial Narrow"/>
-                <w:noProof/>
-                <w:sz w:val="18"/>
-                <w:szCs w:val="20"/>
-              </w:rPr>
-              <w:t> </w:t>
-            </w:r>
-            <w:r>
-              <w:rPr>
-                <w:rFonts w:ascii="Arial Narrow" w:hAnsi="Arial Narrow"/>
-                <w:noProof/>
-                <w:sz w:val="18"/>
-                <w:szCs w:val="20"/>
-              </w:rPr>
-              <w:t> </w:t>
+                <w:noProof/>
+              </w:rPr>
+              <w:t>{</w:t>
+            </w:r>
+            <w:r>
+              <w:rPr>
+                <w:noProof/>
+              </w:rPr>
+              <w:t>obsDPS</w:t>
+            </w:r>
+            <w:r>
+              <w:rPr>
+                <w:noProof/>
+              </w:rPr>
+              <w:t>}</w:t>
             </w:r>
             <w:r>
               <w:rPr>
@@ -14839,48 +14038,27 @@
             </w:r>
             <w:r>
               <w:rPr>
-                <w:rFonts w:ascii="Arial Narrow" w:hAnsi="Arial Narrow" w:cs="Arial"/>
-                <w:noProof/>
-                <w:sz w:val="20"/>
-                <w:szCs w:val="20"/>
-              </w:rPr>
-              <w:t> </w:t>
-            </w:r>
-            <w:r>
-              <w:rPr>
-                <w:rFonts w:ascii="Arial Narrow" w:hAnsi="Arial Narrow" w:cs="Arial"/>
-                <w:noProof/>
-                <w:sz w:val="20"/>
-                <w:szCs w:val="20"/>
-              </w:rPr>
-              <w:t> </w:t>
-            </w:r>
-            <w:r>
-              <w:rPr>
-                <w:rFonts w:ascii="Arial Narrow" w:hAnsi="Arial Narrow" w:cs="Arial"/>
-                <w:noProof/>
-                <w:sz w:val="20"/>
-                <w:szCs w:val="20"/>
-              </w:rPr>
-              <w:t> </w:t>
-            </w:r>
-            <w:r>
-              <w:rPr>
-                <w:rFonts w:ascii="Arial Narrow" w:hAnsi="Arial Narrow" w:cs="Arial"/>
-                <w:noProof/>
-                <w:sz w:val="20"/>
-                <w:szCs w:val="20"/>
-              </w:rPr>
-              <w:t> </w:t>
-            </w:r>
-            <w:r>
-              <w:rPr>
-                <w:rFonts w:ascii="Arial Narrow" w:hAnsi="Arial Narrow" w:cs="Arial"/>
-                <w:noProof/>
-                <w:sz w:val="20"/>
-                <w:szCs w:val="20"/>
-              </w:rPr>
-              <w:t> </w:t>
+                <w:noProof/>
+              </w:rPr>
+              <w:t>{</w:t>
+            </w:r>
+            <w:r>
+              <w:rPr>
+                <w:noProof/>
+              </w:rPr>
+              <w:t>app</w:t>
+            </w:r>
+            <w:r>
+              <w:rPr>
+                <w:noProof/>
+              </w:rPr>
+              <w:t>DPS</w:t>
+            </w:r>
+            <w:r>
+              <w:rPr>
+                <w:noProof/>
+              </w:rPr>
+              <w:t>}</w:t>
             </w:r>
             <w:r>
               <w:rPr>
@@ -15002,12 +14180,21 @@
               <w:fldChar w:fldCharType="separate"/>
             </w:r>
             <w:r>
+              <w:rPr>
+                <w:noProof/>
+              </w:rPr>
               <w:t>{</w:t>
             </w:r>
             <w:r>
+              <w:rPr>
+                <w:noProof/>
+              </w:rPr>
               <w:t>DescdesPerSoc</w:t>
             </w:r>
             <w:r>
+              <w:rPr>
+                <w:noProof/>
+              </w:rPr>
               <w:t>}</w:t>
             </w:r>
             <w:r>
@@ -15114,12 +14301,21 @@
               <w:fldChar w:fldCharType="separate"/>
             </w:r>
             <w:r>
+              <w:rPr>
+                <w:noProof/>
+              </w:rPr>
               <w:t>{</w:t>
             </w:r>
             <w:r>
+              <w:rPr>
+                <w:noProof/>
+              </w:rPr>
               <w:t>EnfadesPerSoc</w:t>
             </w:r>
             <w:r>
+              <w:rPr>
+                <w:noProof/>
+              </w:rPr>
               <w:t>}</w:t>
             </w:r>
             <w:r>
@@ -15376,33 +14572,15 @@
                 <w:sz w:val="18"/>
                 <w:szCs w:val="18"/>
               </w:rPr>
-              <w:t xml:space="preserve"> </w:t>
-            </w:r>
-            <w:proofErr w:type="gramStart"/>
-            <w:r>
-              <w:rPr>
-                <w:rFonts w:ascii="Arial Narrow" w:hAnsi="Arial Narrow"/>
-                <w:sz w:val="18"/>
-                <w:szCs w:val="18"/>
-              </w:rPr>
-              <w:t xml:space="preserve">Observación  </w:t>
-            </w:r>
-            <w:r>
-              <w:rPr>
-                <w:rFonts w:ascii="Arial Narrow" w:hAnsi="Arial Narrow"/>
-                <w:sz w:val="18"/>
-                <w:szCs w:val="20"/>
-              </w:rPr>
-              <w:t>en</w:t>
-            </w:r>
-            <w:proofErr w:type="gramEnd"/>
-            <w:r>
-              <w:rPr>
-                <w:rFonts w:ascii="Arial Narrow" w:hAnsi="Arial Narrow"/>
-                <w:sz w:val="18"/>
-                <w:szCs w:val="20"/>
-              </w:rPr>
-              <w:t xml:space="preserve"> el contexto escolar (Indicar: </w:t>
+              <w:t xml:space="preserve"> Observación  </w:t>
+            </w:r>
+            <w:r>
+              <w:rPr>
+                <w:rFonts w:ascii="Arial Narrow" w:hAnsi="Arial Narrow"/>
+                <w:sz w:val="18"/>
+                <w:szCs w:val="20"/>
+              </w:rPr>
+              <w:t xml:space="preserve">en el contexto escolar (Indicar: </w:t>
             </w:r>
             <w:r>
               <w:rPr>
@@ -15447,48 +14625,21 @@
             </w:r>
             <w:r>
               <w:rPr>
-                <w:rFonts w:ascii="Arial Narrow" w:hAnsi="Arial Narrow"/>
-                <w:noProof/>
-                <w:sz w:val="18"/>
-                <w:szCs w:val="20"/>
-              </w:rPr>
-              <w:t> </w:t>
-            </w:r>
-            <w:r>
-              <w:rPr>
-                <w:rFonts w:ascii="Arial Narrow" w:hAnsi="Arial Narrow"/>
-                <w:noProof/>
-                <w:sz w:val="18"/>
-                <w:szCs w:val="20"/>
-              </w:rPr>
-              <w:t> </w:t>
-            </w:r>
-            <w:r>
-              <w:rPr>
-                <w:rFonts w:ascii="Arial Narrow" w:hAnsi="Arial Narrow"/>
-                <w:noProof/>
-                <w:sz w:val="18"/>
-                <w:szCs w:val="20"/>
-              </w:rPr>
-              <w:t> </w:t>
-            </w:r>
-            <w:r>
-              <w:rPr>
-                <w:rFonts w:ascii="Arial Narrow" w:hAnsi="Arial Narrow"/>
-                <w:noProof/>
-                <w:sz w:val="18"/>
-                <w:szCs w:val="20"/>
-              </w:rPr>
-              <w:t> </w:t>
-            </w:r>
-            <w:r>
-              <w:rPr>
-                <w:rFonts w:ascii="Arial Narrow" w:hAnsi="Arial Narrow"/>
-                <w:noProof/>
-                <w:sz w:val="18"/>
-                <w:szCs w:val="20"/>
-              </w:rPr>
-              <w:t> </w:t>
+                <w:noProof/>
+              </w:rPr>
+              <w:t>{</w:t>
+            </w:r>
+            <w:r>
+              <w:rPr>
+                <w:noProof/>
+              </w:rPr>
+              <w:t>obsCFS</w:t>
+            </w:r>
+            <w:r>
+              <w:rPr>
+                <w:noProof/>
+              </w:rPr>
+              <w:t>}</w:t>
             </w:r>
             <w:r>
               <w:rPr>
@@ -15653,48 +14804,9 @@
             </w:r>
             <w:r>
               <w:rPr>
-                <w:rFonts w:ascii="Arial Narrow" w:hAnsi="Arial Narrow" w:cs="Arial"/>
-                <w:noProof/>
-                <w:sz w:val="20"/>
-                <w:szCs w:val="20"/>
-              </w:rPr>
-              <w:t> </w:t>
-            </w:r>
-            <w:r>
-              <w:rPr>
-                <w:rFonts w:ascii="Arial Narrow" w:hAnsi="Arial Narrow" w:cs="Arial"/>
-                <w:noProof/>
-                <w:sz w:val="20"/>
-                <w:szCs w:val="20"/>
-              </w:rPr>
-              <w:t> </w:t>
-            </w:r>
-            <w:r>
-              <w:rPr>
-                <w:rFonts w:ascii="Arial Narrow" w:hAnsi="Arial Narrow" w:cs="Arial"/>
-                <w:noProof/>
-                <w:sz w:val="20"/>
-                <w:szCs w:val="20"/>
-              </w:rPr>
-              <w:t> </w:t>
-            </w:r>
-            <w:r>
-              <w:rPr>
-                <w:rFonts w:ascii="Arial Narrow" w:hAnsi="Arial Narrow" w:cs="Arial"/>
-                <w:noProof/>
-                <w:sz w:val="20"/>
-                <w:szCs w:val="20"/>
-              </w:rPr>
-              <w:t> </w:t>
-            </w:r>
-            <w:r>
-              <w:rPr>
-                <w:rFonts w:ascii="Arial Narrow" w:hAnsi="Arial Narrow" w:cs="Arial"/>
-                <w:noProof/>
-                <w:sz w:val="20"/>
-                <w:szCs w:val="20"/>
-              </w:rPr>
-              <w:t> </w:t>
+                <w:noProof/>
+              </w:rPr>
+              <w:t>{appCFS}</w:t>
             </w:r>
             <w:r>
               <w:rPr>
@@ -15740,6 +14852,7 @@
                 <w:sz w:val="18"/>
                 <w:szCs w:val="20"/>
               </w:rPr>
+              <w:lastRenderedPageBreak/>
               <w:t>Describa aquellos aspectos destacados respecto a la participación de la familia en los progresos del o la estudiante:</w:t>
             </w:r>
           </w:p>
@@ -15796,12 +14909,21 @@
               <w:fldChar w:fldCharType="separate"/>
             </w:r>
             <w:r>
+              <w:rPr>
+                <w:noProof/>
+              </w:rPr>
               <w:t>{</w:t>
             </w:r>
             <w:r>
+              <w:rPr>
+                <w:noProof/>
+              </w:rPr>
               <w:t>DescConFam</w:t>
             </w:r>
             <w:r>
+              <w:rPr>
+                <w:noProof/>
+              </w:rPr>
               <w:t>}</w:t>
             </w:r>
             <w:r>
@@ -15908,12 +15030,21 @@
               <w:fldChar w:fldCharType="separate"/>
             </w:r>
             <w:r>
+              <w:rPr>
+                <w:noProof/>
+              </w:rPr>
               <w:t>{</w:t>
             </w:r>
             <w:r>
+              <w:rPr>
+                <w:noProof/>
+              </w:rPr>
               <w:t>EnfaConFam</w:t>
             </w:r>
             <w:r>
+              <w:rPr>
+                <w:noProof/>
+              </w:rPr>
               <w:t>}</w:t>
             </w:r>
             <w:r>
@@ -15998,7 +15129,6 @@
                 <w:b/>
                 <w:szCs w:val="18"/>
               </w:rPr>
-              <w:lastRenderedPageBreak/>
               <w:t xml:space="preserve">5. </w:t>
             </w:r>
             <w:r>
@@ -16083,53 +15213,21 @@
             </w:r>
             <w:r>
               <w:rPr>
-                <w:rFonts w:ascii="Arial Narrow" w:hAnsi="Arial Narrow"/>
-                <w:b/>
-                <w:noProof/>
-                <w:sz w:val="18"/>
-                <w:szCs w:val="20"/>
-              </w:rPr>
-              <w:t> </w:t>
-            </w:r>
-            <w:r>
-              <w:rPr>
-                <w:rFonts w:ascii="Arial Narrow" w:hAnsi="Arial Narrow"/>
-                <w:b/>
-                <w:noProof/>
-                <w:sz w:val="18"/>
-                <w:szCs w:val="20"/>
-              </w:rPr>
-              <w:t> </w:t>
-            </w:r>
-            <w:r>
-              <w:rPr>
-                <w:rFonts w:ascii="Arial Narrow" w:hAnsi="Arial Narrow"/>
-                <w:b/>
-                <w:noProof/>
-                <w:sz w:val="18"/>
-                <w:szCs w:val="20"/>
-              </w:rPr>
-              <w:t> </w:t>
-            </w:r>
-            <w:r>
-              <w:rPr>
-                <w:rFonts w:ascii="Arial Narrow" w:hAnsi="Arial Narrow"/>
-                <w:b/>
-                <w:noProof/>
-                <w:sz w:val="18"/>
-                <w:szCs w:val="20"/>
-              </w:rPr>
-              <w:t> </w:t>
-            </w:r>
-            <w:r>
-              <w:rPr>
-                <w:rFonts w:ascii="Arial Narrow" w:hAnsi="Arial Narrow"/>
-                <w:b/>
-                <w:noProof/>
-                <w:sz w:val="18"/>
-                <w:szCs w:val="20"/>
-              </w:rPr>
-              <w:t> </w:t>
+                <w:noProof/>
+              </w:rPr>
+              <w:t>{</w:t>
+            </w:r>
+            <w:r>
+              <w:rPr>
+                <w:noProof/>
+              </w:rPr>
+              <w:t>runest</w:t>
+            </w:r>
+            <w:r>
+              <w:rPr>
+                <w:noProof/>
+              </w:rPr>
+              <w:t>}</w:t>
             </w:r>
             <w:r>
               <w:rPr>
@@ -16235,27 +15333,7 @@
                 <w:sz w:val="20"/>
                 <w:szCs w:val="18"/>
               </w:rPr>
-              <w:t xml:space="preserve">para </w:t>
-            </w:r>
-            <w:proofErr w:type="gramStart"/>
-            <w:r>
-              <w:rPr>
-                <w:rFonts w:ascii="Arial Narrow" w:hAnsi="Arial Narrow"/>
-                <w:i/>
-                <w:sz w:val="20"/>
-                <w:szCs w:val="18"/>
-              </w:rPr>
-              <w:t>éste</w:t>
-            </w:r>
-            <w:proofErr w:type="gramEnd"/>
-            <w:r>
-              <w:rPr>
-                <w:rFonts w:ascii="Arial Narrow" w:hAnsi="Arial Narrow"/>
-                <w:i/>
-                <w:sz w:val="20"/>
-                <w:szCs w:val="18"/>
-              </w:rPr>
-              <w:t xml:space="preserve"> estudiante </w:t>
+              <w:t xml:space="preserve">para éste estudiante </w:t>
             </w:r>
             <w:r>
               <w:rPr>
@@ -16588,12 +15666,21 @@
               <w:fldChar w:fldCharType="separate"/>
             </w:r>
             <w:r>
+              <w:rPr>
+                <w:noProof/>
+              </w:rPr>
               <w:t>{</w:t>
             </w:r>
             <w:r>
+              <w:rPr>
+                <w:noProof/>
+              </w:rPr>
               <w:t>efecPer</w:t>
             </w:r>
             <w:r>
+              <w:rPr>
+                <w:noProof/>
+              </w:rPr>
               <w:t>}</w:t>
             </w:r>
             <w:r>
@@ -16796,12 +15883,21 @@
               <w:fldChar w:fldCharType="separate"/>
             </w:r>
             <w:r>
+              <w:rPr>
+                <w:noProof/>
+              </w:rPr>
               <w:t>{</w:t>
             </w:r>
             <w:r>
+              <w:rPr>
+                <w:noProof/>
+              </w:rPr>
               <w:t>obsPer</w:t>
             </w:r>
             <w:r>
+              <w:rPr>
+                <w:noProof/>
+              </w:rPr>
               <w:t>}</w:t>
             </w:r>
             <w:r>
@@ -16903,12 +15999,21 @@
               <w:fldChar w:fldCharType="separate"/>
             </w:r>
             <w:r>
+              <w:rPr>
+                <w:noProof/>
+              </w:rPr>
               <w:t>{</w:t>
             </w:r>
             <w:r>
+              <w:rPr>
+                <w:noProof/>
+              </w:rPr>
               <w:t>efecCur</w:t>
             </w:r>
             <w:r>
+              <w:rPr>
+                <w:noProof/>
+              </w:rPr>
               <w:t>}</w:t>
             </w:r>
             <w:r>
@@ -17111,12 +16216,21 @@
               <w:fldChar w:fldCharType="separate"/>
             </w:r>
             <w:r>
+              <w:rPr>
+                <w:noProof/>
+              </w:rPr>
               <w:t>{</w:t>
             </w:r>
             <w:r>
+              <w:rPr>
+                <w:noProof/>
+              </w:rPr>
               <w:t>obsCur</w:t>
             </w:r>
             <w:r>
+              <w:rPr>
+                <w:noProof/>
+              </w:rPr>
               <w:t>}</w:t>
             </w:r>
             <w:r>
@@ -17218,12 +16332,21 @@
               <w:fldChar w:fldCharType="separate"/>
             </w:r>
             <w:r>
+              <w:rPr>
+                <w:noProof/>
+              </w:rPr>
               <w:t>{</w:t>
             </w:r>
             <w:r>
+              <w:rPr>
+                <w:noProof/>
+              </w:rPr>
               <w:t>efecMedRecMat</w:t>
             </w:r>
             <w:r>
+              <w:rPr>
+                <w:noProof/>
+              </w:rPr>
               <w:t>}</w:t>
             </w:r>
             <w:r>
@@ -17426,12 +16549,21 @@
               <w:fldChar w:fldCharType="separate"/>
             </w:r>
             <w:r>
+              <w:rPr>
+                <w:noProof/>
+              </w:rPr>
               <w:t>{</w:t>
             </w:r>
             <w:r>
+              <w:rPr>
+                <w:noProof/>
+              </w:rPr>
               <w:t>obsMedRecMat</w:t>
             </w:r>
             <w:r>
+              <w:rPr>
+                <w:noProof/>
+              </w:rPr>
               <w:t>}</w:t>
             </w:r>
             <w:r>
@@ -17533,12 +16665,21 @@
               <w:fldChar w:fldCharType="separate"/>
             </w:r>
             <w:r>
+              <w:rPr>
+                <w:noProof/>
+              </w:rPr>
               <w:t>{</w:t>
             </w:r>
             <w:r>
+              <w:rPr>
+                <w:noProof/>
+              </w:rPr>
               <w:t>efecOrg</w:t>
             </w:r>
             <w:r>
+              <w:rPr>
+                <w:noProof/>
+              </w:rPr>
               <w:t>}</w:t>
             </w:r>
             <w:r>
@@ -17741,12 +16882,21 @@
               <w:fldChar w:fldCharType="separate"/>
             </w:r>
             <w:r>
+              <w:rPr>
+                <w:noProof/>
+              </w:rPr>
               <w:t>{</w:t>
             </w:r>
             <w:r>
+              <w:rPr>
+                <w:noProof/>
+              </w:rPr>
               <w:t>obsOrg</w:t>
             </w:r>
             <w:r>
+              <w:rPr>
+                <w:noProof/>
+              </w:rPr>
               <w:t>}</w:t>
             </w:r>
             <w:r>
@@ -17848,12 +16998,21 @@
               <w:fldChar w:fldCharType="separate"/>
             </w:r>
             <w:r>
+              <w:rPr>
+                <w:noProof/>
+              </w:rPr>
               <w:t>{</w:t>
             </w:r>
             <w:r>
+              <w:rPr>
+                <w:noProof/>
+              </w:rPr>
               <w:t>efecFam</w:t>
             </w:r>
             <w:r>
+              <w:rPr>
+                <w:noProof/>
+              </w:rPr>
               <w:t>}</w:t>
             </w:r>
             <w:r>
@@ -18056,12 +17215,21 @@
               <w:fldChar w:fldCharType="separate"/>
             </w:r>
             <w:r>
+              <w:rPr>
+                <w:noProof/>
+              </w:rPr>
               <w:t>{</w:t>
             </w:r>
             <w:r>
+              <w:rPr>
+                <w:noProof/>
+              </w:rPr>
               <w:t>obsFam</w:t>
             </w:r>
             <w:r>
+              <w:rPr>
+                <w:noProof/>
+              </w:rPr>
               <w:t>}</w:t>
             </w:r>
             <w:r>
@@ -18194,12 +17362,21 @@
               <w:fldChar w:fldCharType="separate"/>
             </w:r>
             <w:r>
+              <w:rPr>
+                <w:noProof/>
+              </w:rPr>
               <w:t>{</w:t>
             </w:r>
             <w:r>
+              <w:rPr>
+                <w:noProof/>
+              </w:rPr>
               <w:t>efecApo</w:t>
             </w:r>
             <w:r>
+              <w:rPr>
+                <w:noProof/>
+              </w:rPr>
               <w:t>}</w:t>
             </w:r>
             <w:r>
@@ -18402,12 +17579,21 @@
               <w:fldChar w:fldCharType="separate"/>
             </w:r>
             <w:r>
+              <w:rPr>
+                <w:noProof/>
+              </w:rPr>
               <w:t>{</w:t>
             </w:r>
             <w:r>
+              <w:rPr>
+                <w:noProof/>
+              </w:rPr>
               <w:t>obsApo</w:t>
             </w:r>
             <w:r>
+              <w:rPr>
+                <w:noProof/>
+              </w:rPr>
               <w:t>}</w:t>
             </w:r>
             <w:r>
@@ -18572,27 +17758,7 @@
                 <w:sz w:val="18"/>
                 <w:szCs w:val="18"/>
               </w:rPr>
-              <w:t xml:space="preserve">a a las NEE de </w:t>
-            </w:r>
-            <w:proofErr w:type="gramStart"/>
-            <w:r>
-              <w:rPr>
-                <w:rFonts w:ascii="Arial Narrow" w:hAnsi="Arial Narrow"/>
-                <w:i/>
-                <w:sz w:val="18"/>
-                <w:szCs w:val="18"/>
-              </w:rPr>
-              <w:t>éste</w:t>
-            </w:r>
-            <w:proofErr w:type="gramEnd"/>
-            <w:r>
-              <w:rPr>
-                <w:rFonts w:ascii="Arial Narrow" w:hAnsi="Arial Narrow"/>
-                <w:i/>
-                <w:sz w:val="18"/>
-                <w:szCs w:val="18"/>
-              </w:rPr>
-              <w:t xml:space="preserve"> estudiante </w:t>
+              <w:t xml:space="preserve">a a las NEE de éste estudiante </w:t>
             </w:r>
             <w:r>
               <w:rPr>
@@ -18763,12 +17929,21 @@
               <w:fldChar w:fldCharType="separate"/>
             </w:r>
             <w:r>
+              <w:rPr>
+                <w:noProof/>
+              </w:rPr>
               <w:t>{</w:t>
             </w:r>
             <w:r>
+              <w:rPr>
+                <w:noProof/>
+              </w:rPr>
               <w:t>descEst</w:t>
             </w:r>
             <w:r>
+              <w:rPr>
+                <w:noProof/>
+              </w:rPr>
               <w:t>}</w:t>
             </w:r>
             <w:r>
@@ -18846,12 +18021,21 @@
               <w:fldChar w:fldCharType="separate"/>
             </w:r>
             <w:r>
+              <w:rPr>
+                <w:noProof/>
+              </w:rPr>
               <w:t>{</w:t>
             </w:r>
             <w:r>
+              <w:rPr>
+                <w:noProof/>
+              </w:rPr>
               <w:t>efecEst</w:t>
             </w:r>
             <w:r>
+              <w:rPr>
+                <w:noProof/>
+              </w:rPr>
               <w:t>}</w:t>
             </w:r>
             <w:r>
@@ -19034,12 +18218,21 @@
               <w:fldChar w:fldCharType="separate"/>
             </w:r>
             <w:r>
+              <w:rPr>
+                <w:noProof/>
+              </w:rPr>
               <w:t>{</w:t>
             </w:r>
             <w:r>
+              <w:rPr>
+                <w:noProof/>
+              </w:rPr>
               <w:t>nuevosApo</w:t>
             </w:r>
             <w:r>
+              <w:rPr>
+                <w:noProof/>
+              </w:rPr>
               <w:t>}</w:t>
             </w:r>
             <w:r>
@@ -19139,6 +18332,7 @@
                 <w:sz w:val="22"/>
                 <w:szCs w:val="22"/>
               </w:rPr>
+              <w:lastRenderedPageBreak/>
               <w:fldChar w:fldCharType="begin">
                 <w:ffData>
                   <w:name w:val=""/>
@@ -19175,12 +18369,21 @@
               <w:fldChar w:fldCharType="separate"/>
             </w:r>
             <w:r>
+              <w:rPr>
+                <w:noProof/>
+              </w:rPr>
               <w:t>{</w:t>
             </w:r>
             <w:r>
+              <w:rPr>
+                <w:noProof/>
+              </w:rPr>
               <w:t>comentarios</w:t>
             </w:r>
             <w:r>
+              <w:rPr>
+                <w:noProof/>
+              </w:rPr>
               <w:t>}</w:t>
             </w:r>
             <w:r>
@@ -19277,18 +18480,7 @@
         <w:sz w:val="16"/>
         <w:szCs w:val="16"/>
       </w:rPr>
-      <w:t xml:space="preserve"> USO INDEBIDO SERÁ PENADO </w:t>
-    </w:r>
-    <w:proofErr w:type="gramStart"/>
-    <w:r>
-      <w:rPr>
-        <w:rFonts w:ascii="Arial Narrow" w:hAnsi="Arial Narrow"/>
-        <w:b/>
-        <w:color w:val="262626"/>
-        <w:sz w:val="16"/>
-        <w:szCs w:val="16"/>
-      </w:rPr>
-      <w:t xml:space="preserve">POR </w:t>
+      <w:t xml:space="preserve"> USO INDEBIDO SERÁ PENADO POR </w:t>
     </w:r>
     <w:r>
       <w:rPr>
@@ -19300,7 +18492,6 @@
       </w:rPr>
       <w:t xml:space="preserve"> LEY</w:t>
     </w:r>
-    <w:proofErr w:type="gramEnd"/>
   </w:p>
 </w:ftr>
 </file>

</xml_diff>